<commit_message>
added a conclusion to ease
</commit_message>
<xml_diff>
--- a/Description.docx
+++ b/Description.docx
@@ -67,29 +67,25 @@
         <w:ind w:firstLine="720"/>
       </w:pPr>
       <w:r>
-        <w:t xml:space="preserve">Even so the only real difference between </w:t>
-      </w:r>
-      <w:proofErr w:type="spellStart"/>
-      <w:r>
-        <w:t>PThreads</w:t>
-      </w:r>
-      <w:proofErr w:type="spellEnd"/>
-      <w:r>
-        <w:t xml:space="preserve"> and Open OP is how many lines of code you have to write. </w:t>
-      </w:r>
-      <w:proofErr w:type="spellStart"/>
-      <w:r>
-        <w:t>PThreads</w:t>
-      </w:r>
-      <w:proofErr w:type="spellEnd"/>
-      <w:r>
-        <w:t xml:space="preserve"> require you to do the setup of deciding how many thread, statically or with an algorithm, setting up a loop and a barrier to start them, clean them up, and have the main function wait for all of them. On the other hand, you need to add 2 lines, and 2 closures in Open MP to solve the same problem. All in all, for our algorithm, we were already setup for Open MP to be used with no struggle, which meant it was by far the easiest solution. Perhaps if we had chosen a different design approach it would have been more difficult to use Open MP, as it is less flexible, but since we were already following best practices, by breaking our problem apart before attempting to parallelize</w:t>
+        <w:t>Even so the only real difference between PThreads and Open OP is how many lines of code you have to write. PThreads require you to do the setup of deciding how many thread, statically or with an algorithm, setting up a loop and a barrier to start them, clean them up, and have the main function wait for all of them. On the other hand, you need to add 2 lines, and 2 closures in Open MP to solve the same problem. All in all, for our algorithm, we were already setup for Open MP to be used with no struggle, which meant it was by far the easiest solution. Perhaps if we had chosen a different design approach it would have been more difficult to use Open MP, as it is less flexible, but since we were already following best practices, by breaking our problem apart before attempting to parallelize it, Open MP implemented cleanly with minimal effort.</w:t>
+      </w:r>
+    </w:p>
+    <w:p>
+      <w:pPr>
+        <w:ind w:firstLine="720"/>
+      </w:pPr>
+      <w:r>
+        <w:t xml:space="preserve">In summary, the sequential version of the program was fairly straight forward and easy to reason about, while the PThread and Open MP versions were easy to implement but required different amount of boilerplate coding to get working. Open MP required much less </w:t>
+      </w:r>
+      <w:r>
+        <w:lastRenderedPageBreak/>
+        <w:t xml:space="preserve">code, </w:t>
+      </w:r>
+      <w:r>
+        <w:t>but was also less flexible on implementations details. However, due to our design we needed no flexibility so Open MP was the cleanest implementation.</w:t>
       </w:r>
       <w:bookmarkStart w:id="0" w:name="_GoBack"/>
       <w:bookmarkEnd w:id="0"/>
-      <w:r>
-        <w:t xml:space="preserve"> it, Open MP implemented cleanly with minimal effort.</w:t>
-      </w:r>
     </w:p>
     <w:p>
       <w:pPr>

</xml_diff>